<commit_message>
Added comments on ppt draft, revisioned ppt
</commit_message>
<xml_diff>
--- a/RelatedWork.docx
+++ b/RelatedWork.docx
@@ -2089,7 +2089,23 @@
           <w:sz w:val="24"/>
           <w:szCs w:val="24"/>
         </w:rPr>
-        <w:t>Scalability gemessen/gezeigt mit steigenden Anzahl von Operationen</w:t>
+        <w:t xml:space="preserve">Scalability gemessen/gezeigt </w:t>
+      </w:r>
+      <w:r>
+        <w:rPr>
+          <w:rFonts w:ascii="Times New Roman" w:hAnsi="Times New Roman" w:cs="Times New Roman"/>
+          <w:sz w:val="24"/>
+          <w:szCs w:val="24"/>
+        </w:rPr>
+        <w:t>mit verschiedener Anzahl</w:t>
+      </w:r>
+      <w:r>
+        <w:rPr>
+          <w:rFonts w:ascii="Times New Roman" w:hAnsi="Times New Roman" w:cs="Times New Roman"/>
+          <w:sz w:val="24"/>
+          <w:szCs w:val="24"/>
+        </w:rPr>
+        <w:t xml:space="preserve"> von Operationen</w:t>
       </w:r>
     </w:p>
     <w:p>
@@ -2563,11 +2579,6 @@
     </w:p>
     <w:p>
       <w:pPr>
-        <w:pStyle w:val="ListParagraph"/>
-        <w:numPr>
-          <w:ilvl w:val="0"/>
-          <w:numId w:val="4"/>
-        </w:numPr>
         <w:rPr>
           <w:rFonts w:ascii="Times New Roman" w:hAnsi="Times New Roman" w:cs="Times New Roman"/>
           <w:sz w:val="24"/>
@@ -2583,6 +2594,172 @@
           <w:lang w:val="en-US"/>
         </w:rPr>
         <w:lastRenderedPageBreak/>
+        <w:t>Zusammenfassung:</w:t>
+      </w:r>
+    </w:p>
+    <w:p>
+      <w:pPr>
+        <w:pStyle w:val="ListParagraph"/>
+        <w:numPr>
+          <w:ilvl w:val="0"/>
+          <w:numId w:val="4"/>
+        </w:numPr>
+        <w:rPr>
+          <w:rFonts w:ascii="Times New Roman" w:hAnsi="Times New Roman" w:cs="Times New Roman"/>
+          <w:sz w:val="24"/>
+          <w:szCs w:val="24"/>
+        </w:rPr>
+      </w:pPr>
+      <w:r>
+        <w:rPr>
+          <w:rFonts w:ascii="Times New Roman" w:hAnsi="Times New Roman" w:cs="Times New Roman"/>
+          <w:sz w:val="24"/>
+          <w:szCs w:val="24"/>
+        </w:rPr>
+        <w:t>Nicht alle ausgewählte K-V- Datenbanken werden von diesen Papers betrachtet, wenn überhaupt</w:t>
+      </w:r>
+    </w:p>
+    <w:p>
+      <w:pPr>
+        <w:pStyle w:val="ListParagraph"/>
+        <w:numPr>
+          <w:ilvl w:val="0"/>
+          <w:numId w:val="4"/>
+        </w:numPr>
+        <w:rPr>
+          <w:rFonts w:ascii="Times New Roman" w:hAnsi="Times New Roman" w:cs="Times New Roman"/>
+          <w:sz w:val="24"/>
+          <w:szCs w:val="24"/>
+        </w:rPr>
+      </w:pPr>
+      <w:r>
+        <w:rPr>
+          <w:rFonts w:ascii="Times New Roman" w:hAnsi="Times New Roman" w:cs="Times New Roman"/>
+          <w:sz w:val="24"/>
+          <w:szCs w:val="24"/>
+        </w:rPr>
+        <w:t>Die meisten Papers nutzen MongolDB als Referenz, was kein K-V- Datenbanken ist</w:t>
+      </w:r>
+    </w:p>
+    <w:p>
+      <w:pPr>
+        <w:pStyle w:val="ListParagraph"/>
+        <w:numPr>
+          <w:ilvl w:val="0"/>
+          <w:numId w:val="4"/>
+        </w:numPr>
+        <w:rPr>
+          <w:rFonts w:ascii="Times New Roman" w:hAnsi="Times New Roman" w:cs="Times New Roman"/>
+          <w:sz w:val="24"/>
+          <w:szCs w:val="24"/>
+        </w:rPr>
+      </w:pPr>
+      <w:r>
+        <w:rPr>
+          <w:rFonts w:ascii="Times New Roman" w:hAnsi="Times New Roman" w:cs="Times New Roman"/>
+          <w:sz w:val="24"/>
+          <w:szCs w:val="24"/>
+        </w:rPr>
+        <w:t>Soll geeignete Anzahl von Operationen wählen (10 bis 10000?), um Scalability zu zeigen</w:t>
+      </w:r>
+    </w:p>
+    <w:p>
+      <w:pPr>
+        <w:pStyle w:val="ListParagraph"/>
+        <w:numPr>
+          <w:ilvl w:val="0"/>
+          <w:numId w:val="4"/>
+        </w:numPr>
+        <w:rPr>
+          <w:rFonts w:ascii="Times New Roman" w:hAnsi="Times New Roman" w:cs="Times New Roman"/>
+          <w:sz w:val="24"/>
+          <w:szCs w:val="24"/>
+        </w:rPr>
+      </w:pPr>
+      <w:r>
+        <w:rPr>
+          <w:rFonts w:ascii="Times New Roman" w:hAnsi="Times New Roman" w:cs="Times New Roman"/>
+          <w:sz w:val="24"/>
+          <w:szCs w:val="24"/>
+        </w:rPr>
+        <w:t>Leistung Test-Platforms stark variieren, soll bei Vergleichung mit eigenen Ergebnisse beachten</w:t>
+      </w:r>
+      <w:r>
+        <w:rPr>
+          <w:rFonts w:ascii="Times New Roman" w:hAnsi="Times New Roman" w:cs="Times New Roman"/>
+          <w:sz w:val="24"/>
+          <w:szCs w:val="24"/>
+        </w:rPr>
+        <w:t xml:space="preserve"> (2.2GHz 2C2T, 2GB RAM bis </w:t>
+      </w:r>
+      <w:r>
+        <w:rPr>
+          <w:rFonts w:ascii="Times New Roman" w:hAnsi="Times New Roman" w:cs="Times New Roman"/>
+          <w:sz w:val="24"/>
+          <w:szCs w:val="24"/>
+        </w:rPr>
+        <w:t xml:space="preserve">zu </w:t>
+      </w:r>
+      <w:r>
+        <w:rPr>
+          <w:rFonts w:ascii="Times New Roman" w:hAnsi="Times New Roman" w:cs="Times New Roman"/>
+          <w:sz w:val="24"/>
+          <w:szCs w:val="24"/>
+        </w:rPr>
+        <w:t>mehrere Servers)</w:t>
+      </w:r>
+    </w:p>
+    <w:p>
+      <w:pPr>
+        <w:pStyle w:val="ListParagraph"/>
+        <w:ind w:left="1080"/>
+        <w:rPr>
+          <w:rFonts w:ascii="Times New Roman" w:hAnsi="Times New Roman" w:cs="Times New Roman"/>
+          <w:sz w:val="24"/>
+          <w:szCs w:val="24"/>
+        </w:rPr>
+      </w:pPr>
+    </w:p>
+    <w:p>
+      <w:pPr>
+        <w:rPr>
+          <w:rFonts w:ascii="Times New Roman" w:hAnsi="Times New Roman" w:cs="Times New Roman"/>
+          <w:sz w:val="24"/>
+          <w:szCs w:val="24"/>
+          <w:lang w:val="en-US"/>
+        </w:rPr>
+      </w:pPr>
+      <w:r>
+        <w:rPr>
+          <w:rFonts w:ascii="Times New Roman" w:hAnsi="Times New Roman" w:cs="Times New Roman"/>
+          <w:sz w:val="24"/>
+          <w:szCs w:val="24"/>
+          <w:lang w:val="en-US"/>
+        </w:rPr>
+        <w:t>Datenbanken</w:t>
+      </w:r>
+    </w:p>
+    <w:p>
+      <w:pPr>
+        <w:pStyle w:val="ListParagraph"/>
+        <w:numPr>
+          <w:ilvl w:val="0"/>
+          <w:numId w:val="4"/>
+        </w:numPr>
+        <w:rPr>
+          <w:rFonts w:ascii="Times New Roman" w:hAnsi="Times New Roman" w:cs="Times New Roman"/>
+          <w:sz w:val="24"/>
+          <w:szCs w:val="24"/>
+          <w:lang w:val="en-US"/>
+        </w:rPr>
+      </w:pPr>
+      <w:r>
+        <w:rPr>
+          <w:rFonts w:ascii="Times New Roman" w:hAnsi="Times New Roman" w:cs="Times New Roman"/>
+          <w:sz w:val="24"/>
+          <w:szCs w:val="24"/>
+          <w:lang w:val="en-US"/>
+        </w:rPr>
         <w:t>YCSB:</w:t>
       </w:r>
       <w:r>
@@ -2861,6 +3038,213 @@
           <w:szCs w:val="24"/>
         </w:rPr>
         <w:t>BDGS nicht anwendbar für unsere Hash Generation</w:t>
+      </w:r>
+    </w:p>
+    <w:p>
+      <w:pPr>
+        <w:pStyle w:val="ListParagraph"/>
+        <w:ind w:left="1080"/>
+        <w:rPr>
+          <w:rFonts w:ascii="Times New Roman" w:hAnsi="Times New Roman" w:cs="Times New Roman"/>
+          <w:sz w:val="24"/>
+          <w:szCs w:val="24"/>
+        </w:rPr>
+      </w:pPr>
+    </w:p>
+    <w:p>
+      <w:pPr>
+        <w:pStyle w:val="ListParagraph"/>
+        <w:ind w:left="1080"/>
+        <w:rPr>
+          <w:rFonts w:ascii="Times New Roman" w:hAnsi="Times New Roman" w:cs="Times New Roman"/>
+          <w:sz w:val="24"/>
+          <w:szCs w:val="24"/>
+        </w:rPr>
+      </w:pPr>
+    </w:p>
+    <w:p>
+      <w:pPr>
+        <w:pStyle w:val="ListParagraph"/>
+        <w:ind w:left="1080"/>
+        <w:rPr>
+          <w:rFonts w:ascii="Times New Roman" w:hAnsi="Times New Roman" w:cs="Times New Roman"/>
+          <w:sz w:val="24"/>
+          <w:szCs w:val="24"/>
+        </w:rPr>
+      </w:pPr>
+      <w:r>
+        <w:rPr>
+          <w:rFonts w:ascii="Times New Roman" w:hAnsi="Times New Roman" w:cs="Times New Roman"/>
+          <w:sz w:val="24"/>
+          <w:szCs w:val="24"/>
+        </w:rPr>
+        <w:t>Performance Benchmarking of Key-Value Store NoSQL Databases</w:t>
+      </w:r>
+    </w:p>
+    <w:p>
+      <w:pPr>
+        <w:pStyle w:val="ListParagraph"/>
+        <w:ind w:left="1080"/>
+        <w:rPr>
+          <w:rFonts w:ascii="Times New Roman" w:hAnsi="Times New Roman" w:cs="Times New Roman"/>
+          <w:sz w:val="24"/>
+          <w:szCs w:val="24"/>
+        </w:rPr>
+      </w:pPr>
+      <w:r>
+        <w:rPr>
+          <w:rFonts w:ascii="Times New Roman" w:hAnsi="Times New Roman" w:cs="Times New Roman"/>
+          <w:sz w:val="24"/>
+          <w:szCs w:val="24"/>
+        </w:rPr>
+        <w:t>https://www.researchgate.net/publication/330653733_Performance_Benchmarking_of_Key-Value_Store_NoSQL_Databases</w:t>
+      </w:r>
+    </w:p>
+    <w:p>
+      <w:pPr>
+        <w:pStyle w:val="ListParagraph"/>
+        <w:ind w:left="1080"/>
+        <w:rPr>
+          <w:rFonts w:ascii="Times New Roman" w:hAnsi="Times New Roman" w:cs="Times New Roman"/>
+          <w:sz w:val="24"/>
+          <w:szCs w:val="24"/>
+        </w:rPr>
+      </w:pPr>
+    </w:p>
+    <w:p>
+      <w:pPr>
+        <w:pStyle w:val="ListParagraph"/>
+        <w:ind w:left="1080"/>
+        <w:rPr>
+          <w:rFonts w:ascii="Times New Roman" w:hAnsi="Times New Roman" w:cs="Times New Roman"/>
+          <w:sz w:val="24"/>
+          <w:szCs w:val="24"/>
+        </w:rPr>
+      </w:pPr>
+      <w:r>
+        <w:rPr>
+          <w:rFonts w:ascii="Times New Roman" w:hAnsi="Times New Roman" w:cs="Times New Roman"/>
+          <w:sz w:val="24"/>
+          <w:szCs w:val="24"/>
+        </w:rPr>
+        <w:t>Which NoSQL Database? A Performance Overview</w:t>
+      </w:r>
+    </w:p>
+    <w:p>
+      <w:pPr>
+        <w:pStyle w:val="ListParagraph"/>
+        <w:ind w:left="1080"/>
+        <w:rPr>
+          <w:rFonts w:ascii="Times New Roman" w:hAnsi="Times New Roman" w:cs="Times New Roman"/>
+          <w:sz w:val="24"/>
+          <w:szCs w:val="24"/>
+        </w:rPr>
+      </w:pPr>
+      <w:r>
+        <w:rPr>
+          <w:rFonts w:ascii="Times New Roman" w:hAnsi="Times New Roman" w:cs="Times New Roman"/>
+          <w:sz w:val="24"/>
+          <w:szCs w:val="24"/>
+        </w:rPr>
+        <w:t>https://www.researchgate.net/publication/292025334_Which_NoSQL_Database_A_Performance_Overview</w:t>
+      </w:r>
+    </w:p>
+    <w:p>
+      <w:pPr>
+        <w:pStyle w:val="ListParagraph"/>
+        <w:ind w:left="1080"/>
+        <w:rPr>
+          <w:rFonts w:ascii="Times New Roman" w:hAnsi="Times New Roman" w:cs="Times New Roman"/>
+          <w:sz w:val="24"/>
+          <w:szCs w:val="24"/>
+        </w:rPr>
+      </w:pPr>
+    </w:p>
+    <w:p>
+      <w:pPr>
+        <w:pStyle w:val="ListParagraph"/>
+        <w:ind w:left="1080"/>
+        <w:rPr>
+          <w:rFonts w:ascii="Times New Roman" w:hAnsi="Times New Roman" w:cs="Times New Roman"/>
+          <w:sz w:val="24"/>
+          <w:szCs w:val="24"/>
+        </w:rPr>
+      </w:pPr>
+      <w:r>
+        <w:rPr>
+          <w:rFonts w:ascii="Times New Roman" w:hAnsi="Times New Roman" w:cs="Times New Roman"/>
+          <w:sz w:val="24"/>
+          <w:szCs w:val="24"/>
+        </w:rPr>
+        <w:t>Performance Evaluation of NoSQL Databases: A Case Study</w:t>
+      </w:r>
+    </w:p>
+    <w:p>
+      <w:pPr>
+        <w:pStyle w:val="ListParagraph"/>
+        <w:ind w:left="1080"/>
+        <w:rPr>
+          <w:rFonts w:ascii="Times New Roman" w:hAnsi="Times New Roman" w:cs="Times New Roman"/>
+          <w:sz w:val="24"/>
+          <w:szCs w:val="24"/>
+        </w:rPr>
+      </w:pPr>
+      <w:r>
+        <w:rPr>
+          <w:rFonts w:ascii="Times New Roman" w:hAnsi="Times New Roman" w:cs="Times New Roman"/>
+          <w:sz w:val="24"/>
+          <w:szCs w:val="24"/>
+        </w:rPr>
+        <w:t>https://www.researchgate.net/publication/275033854_Performance_Evaluation_of_NoSQL_Databases_A_Case_Study</w:t>
+      </w:r>
+    </w:p>
+    <w:p>
+      <w:pPr>
+        <w:pStyle w:val="ListParagraph"/>
+        <w:ind w:left="1080"/>
+        <w:rPr>
+          <w:rFonts w:ascii="Times New Roman" w:hAnsi="Times New Roman" w:cs="Times New Roman"/>
+          <w:sz w:val="24"/>
+          <w:szCs w:val="24"/>
+        </w:rPr>
+      </w:pPr>
+    </w:p>
+    <w:p>
+      <w:pPr>
+        <w:pStyle w:val="ListParagraph"/>
+        <w:ind w:left="1080"/>
+        <w:rPr>
+          <w:rFonts w:ascii="Times New Roman" w:hAnsi="Times New Roman" w:cs="Times New Roman"/>
+          <w:sz w:val="24"/>
+          <w:szCs w:val="24"/>
+        </w:rPr>
+      </w:pPr>
+      <w:r>
+        <w:rPr>
+          <w:rFonts w:ascii="Times New Roman" w:hAnsi="Times New Roman" w:cs="Times New Roman"/>
+          <w:sz w:val="24"/>
+          <w:szCs w:val="24"/>
+        </w:rPr>
+        <w:t>Performance Study of SQL and NoSQL Solutions for Analytical Loads</w:t>
+      </w:r>
+    </w:p>
+    <w:p>
+      <w:pPr>
+        <w:pStyle w:val="ListParagraph"/>
+        <w:ind w:left="1080"/>
+        <w:rPr>
+          <w:rFonts w:ascii="Times New Roman" w:hAnsi="Times New Roman" w:cs="Times New Roman"/>
+          <w:sz w:val="24"/>
+          <w:szCs w:val="24"/>
+        </w:rPr>
+      </w:pPr>
+      <w:r>
+        <w:rPr>
+          <w:rFonts w:ascii="Times New Roman" w:hAnsi="Times New Roman" w:cs="Times New Roman"/>
+          <w:sz w:val="24"/>
+          <w:szCs w:val="24"/>
+        </w:rPr>
+        <w:t>https://www.researchgate.net/publication/265964446_Performance_Study_of_SQL_and_NoSQL_Solutions_for_Analytical_Loads</w:t>
       </w:r>
     </w:p>
     <w:sectPr>
@@ -2876,6 +3260,286 @@
 <file path=word/numbering.xml><?xml version="1.0" encoding="utf-8"?>
 <w:numbering xmlns:wpc="http://schemas.microsoft.com/office/word/2010/wordprocessingCanvas" xmlns:cx="http://schemas.microsoft.com/office/drawing/2014/chartex" xmlns:cx1="http://schemas.microsoft.com/office/drawing/2015/9/8/chartex" xmlns:cx2="http://schemas.microsoft.com/office/drawing/2015/10/21/chartex" xmlns:cx3="http://schemas.microsoft.com/office/drawing/2016/5/9/chartex" xmlns:cx4="http://schemas.microsoft.com/office/drawing/2016/5/10/chartex" xmlns:cx5="http://schemas.microsoft.com/office/drawing/2016/5/11/chartex" xmlns:cx6="http://schemas.microsoft.com/office/drawing/2016/5/12/chartex" xmlns:cx7="http://schemas.microsoft.com/office/drawing/2016/5/13/chartex" xmlns:cx8="http://schemas.microsoft.com/office/drawing/2016/5/14/chartex" xmlns:mc="http://schemas.openxmlformats.org/markup-compatibility/2006" xmlns:aink="http://schemas.microsoft.com/office/drawing/2016/ink" xmlns:am3d="http://schemas.microsoft.com/office/drawing/2017/model3d" xmlns:o="urn:schemas-microsoft-com:office:office" xmlns:r="http://schemas.openxmlformats.org/officeDocument/2006/relationships" xmlns:m="http://schemas.openxmlformats.org/officeDocument/2006/math" xmlns:v="urn:schemas-microsoft-com:vml" xmlns:wp14="http://schemas.microsoft.com/office/word/2010/wordprocessingDrawing" xmlns:wp="http://schemas.openxmlformats.org/drawingml/2006/wordprocessingDrawing" xmlns:w10="urn:schemas-microsoft-com:office:word" xmlns:w="http://schemas.openxmlformats.org/wordprocessingml/2006/main" xmlns:w14="http://schemas.microsoft.com/office/word/2010/wordml" xmlns:w15="http://schemas.microsoft.com/office/word/2012/wordml" xmlns:w16cex="http://schemas.microsoft.com/office/word/2018/wordml/cex" xmlns:w16cid="http://schemas.microsoft.com/office/word/2016/wordml/cid" xmlns:w16="http://schemas.microsoft.com/office/word/2018/wordml" xmlns:w16sdtdh="http://schemas.microsoft.com/office/word/2020/wordml/sdtdatahash" xmlns:w16se="http://schemas.microsoft.com/office/word/2015/wordml/symex" xmlns:wpg="http://schemas.microsoft.com/office/word/2010/wordprocessingGroup" xmlns:wpi="http://schemas.microsoft.com/office/word/2010/wordprocessingInk" xmlns:wne="http://schemas.microsoft.com/office/word/2006/wordml" xmlns:wps="http://schemas.microsoft.com/office/word/2010/wordprocessingShape" mc:Ignorable="w14 w15 w16se w16cid w16 w16cex w16sdtdh wp14">
   <w:abstractNum w:abstractNumId="0" w15:restartNumberingAfterBreak="0">
+    <w:nsid w:val="01C4682C"/>
+    <w:multiLevelType w:val="hybridMultilevel"/>
+    <w:tmpl w:val="51E88502"/>
+    <w:lvl w:ilvl="0" w:tplc="30C0BC44">
+      <w:start w:val="1"/>
+      <w:numFmt w:val="bullet"/>
+      <w:lvlText w:val="•"/>
+      <w:lvlJc w:val="left"/>
+      <w:pPr>
+        <w:tabs>
+          <w:tab w:val="num" w:pos="720"/>
+        </w:tabs>
+        <w:ind w:left="720" w:hanging="360"/>
+      </w:pPr>
+      <w:rPr>
+        <w:rFonts w:ascii="Arial" w:hAnsi="Arial" w:hint="default"/>
+      </w:rPr>
+    </w:lvl>
+    <w:lvl w:ilvl="1" w:tplc="FAF41130">
+      <w:start w:val="1"/>
+      <w:numFmt w:val="bullet"/>
+      <w:lvlText w:val="•"/>
+      <w:lvlJc w:val="left"/>
+      <w:pPr>
+        <w:tabs>
+          <w:tab w:val="num" w:pos="1440"/>
+        </w:tabs>
+        <w:ind w:left="1440" w:hanging="360"/>
+      </w:pPr>
+      <w:rPr>
+        <w:rFonts w:ascii="Arial" w:hAnsi="Arial" w:hint="default"/>
+      </w:rPr>
+    </w:lvl>
+    <w:lvl w:ilvl="2" w:tplc="A4C4A260" w:tentative="1">
+      <w:start w:val="1"/>
+      <w:numFmt w:val="bullet"/>
+      <w:lvlText w:val="•"/>
+      <w:lvlJc w:val="left"/>
+      <w:pPr>
+        <w:tabs>
+          <w:tab w:val="num" w:pos="2160"/>
+        </w:tabs>
+        <w:ind w:left="2160" w:hanging="360"/>
+      </w:pPr>
+      <w:rPr>
+        <w:rFonts w:ascii="Arial" w:hAnsi="Arial" w:hint="default"/>
+      </w:rPr>
+    </w:lvl>
+    <w:lvl w:ilvl="3" w:tplc="E5D0FE74" w:tentative="1">
+      <w:start w:val="1"/>
+      <w:numFmt w:val="bullet"/>
+      <w:lvlText w:val="•"/>
+      <w:lvlJc w:val="left"/>
+      <w:pPr>
+        <w:tabs>
+          <w:tab w:val="num" w:pos="2880"/>
+        </w:tabs>
+        <w:ind w:left="2880" w:hanging="360"/>
+      </w:pPr>
+      <w:rPr>
+        <w:rFonts w:ascii="Arial" w:hAnsi="Arial" w:hint="default"/>
+      </w:rPr>
+    </w:lvl>
+    <w:lvl w:ilvl="4" w:tplc="2D7A2F7E" w:tentative="1">
+      <w:start w:val="1"/>
+      <w:numFmt w:val="bullet"/>
+      <w:lvlText w:val="•"/>
+      <w:lvlJc w:val="left"/>
+      <w:pPr>
+        <w:tabs>
+          <w:tab w:val="num" w:pos="3600"/>
+        </w:tabs>
+        <w:ind w:left="3600" w:hanging="360"/>
+      </w:pPr>
+      <w:rPr>
+        <w:rFonts w:ascii="Arial" w:hAnsi="Arial" w:hint="default"/>
+      </w:rPr>
+    </w:lvl>
+    <w:lvl w:ilvl="5" w:tplc="57F01178" w:tentative="1">
+      <w:start w:val="1"/>
+      <w:numFmt w:val="bullet"/>
+      <w:lvlText w:val="•"/>
+      <w:lvlJc w:val="left"/>
+      <w:pPr>
+        <w:tabs>
+          <w:tab w:val="num" w:pos="4320"/>
+        </w:tabs>
+        <w:ind w:left="4320" w:hanging="360"/>
+      </w:pPr>
+      <w:rPr>
+        <w:rFonts w:ascii="Arial" w:hAnsi="Arial" w:hint="default"/>
+      </w:rPr>
+    </w:lvl>
+    <w:lvl w:ilvl="6" w:tplc="88EEBCC0" w:tentative="1">
+      <w:start w:val="1"/>
+      <w:numFmt w:val="bullet"/>
+      <w:lvlText w:val="•"/>
+      <w:lvlJc w:val="left"/>
+      <w:pPr>
+        <w:tabs>
+          <w:tab w:val="num" w:pos="5040"/>
+        </w:tabs>
+        <w:ind w:left="5040" w:hanging="360"/>
+      </w:pPr>
+      <w:rPr>
+        <w:rFonts w:ascii="Arial" w:hAnsi="Arial" w:hint="default"/>
+      </w:rPr>
+    </w:lvl>
+    <w:lvl w:ilvl="7" w:tplc="9F920B06" w:tentative="1">
+      <w:start w:val="1"/>
+      <w:numFmt w:val="bullet"/>
+      <w:lvlText w:val="•"/>
+      <w:lvlJc w:val="left"/>
+      <w:pPr>
+        <w:tabs>
+          <w:tab w:val="num" w:pos="5760"/>
+        </w:tabs>
+        <w:ind w:left="5760" w:hanging="360"/>
+      </w:pPr>
+      <w:rPr>
+        <w:rFonts w:ascii="Arial" w:hAnsi="Arial" w:hint="default"/>
+      </w:rPr>
+    </w:lvl>
+    <w:lvl w:ilvl="8" w:tplc="4E208AD8" w:tentative="1">
+      <w:start w:val="1"/>
+      <w:numFmt w:val="bullet"/>
+      <w:lvlText w:val="•"/>
+      <w:lvlJc w:val="left"/>
+      <w:pPr>
+        <w:tabs>
+          <w:tab w:val="num" w:pos="6480"/>
+        </w:tabs>
+        <w:ind w:left="6480" w:hanging="360"/>
+      </w:pPr>
+      <w:rPr>
+        <w:rFonts w:ascii="Arial" w:hAnsi="Arial" w:hint="default"/>
+      </w:rPr>
+    </w:lvl>
+  </w:abstractNum>
+  <w:abstractNum w:abstractNumId="1" w15:restartNumberingAfterBreak="0">
+    <w:nsid w:val="1E445D92"/>
+    <w:multiLevelType w:val="hybridMultilevel"/>
+    <w:tmpl w:val="F894F9AA"/>
+    <w:lvl w:ilvl="0" w:tplc="8DD0E956">
+      <w:start w:val="1"/>
+      <w:numFmt w:val="bullet"/>
+      <w:lvlText w:val="•"/>
+      <w:lvlJc w:val="left"/>
+      <w:pPr>
+        <w:tabs>
+          <w:tab w:val="num" w:pos="720"/>
+        </w:tabs>
+        <w:ind w:left="720" w:hanging="360"/>
+      </w:pPr>
+      <w:rPr>
+        <w:rFonts w:ascii="Arial" w:hAnsi="Arial" w:hint="default"/>
+      </w:rPr>
+    </w:lvl>
+    <w:lvl w:ilvl="1" w:tplc="109A52C8">
+      <w:start w:val="1"/>
+      <w:numFmt w:val="bullet"/>
+      <w:lvlText w:val="•"/>
+      <w:lvlJc w:val="left"/>
+      <w:pPr>
+        <w:tabs>
+          <w:tab w:val="num" w:pos="1440"/>
+        </w:tabs>
+        <w:ind w:left="1440" w:hanging="360"/>
+      </w:pPr>
+      <w:rPr>
+        <w:rFonts w:ascii="Arial" w:hAnsi="Arial" w:hint="default"/>
+      </w:rPr>
+    </w:lvl>
+    <w:lvl w:ilvl="2" w:tplc="2EFCE67E" w:tentative="1">
+      <w:start w:val="1"/>
+      <w:numFmt w:val="bullet"/>
+      <w:lvlText w:val="•"/>
+      <w:lvlJc w:val="left"/>
+      <w:pPr>
+        <w:tabs>
+          <w:tab w:val="num" w:pos="2160"/>
+        </w:tabs>
+        <w:ind w:left="2160" w:hanging="360"/>
+      </w:pPr>
+      <w:rPr>
+        <w:rFonts w:ascii="Arial" w:hAnsi="Arial" w:hint="default"/>
+      </w:rPr>
+    </w:lvl>
+    <w:lvl w:ilvl="3" w:tplc="0F049012" w:tentative="1">
+      <w:start w:val="1"/>
+      <w:numFmt w:val="bullet"/>
+      <w:lvlText w:val="•"/>
+      <w:lvlJc w:val="left"/>
+      <w:pPr>
+        <w:tabs>
+          <w:tab w:val="num" w:pos="2880"/>
+        </w:tabs>
+        <w:ind w:left="2880" w:hanging="360"/>
+      </w:pPr>
+      <w:rPr>
+        <w:rFonts w:ascii="Arial" w:hAnsi="Arial" w:hint="default"/>
+      </w:rPr>
+    </w:lvl>
+    <w:lvl w:ilvl="4" w:tplc="9C4C95EA" w:tentative="1">
+      <w:start w:val="1"/>
+      <w:numFmt w:val="bullet"/>
+      <w:lvlText w:val="•"/>
+      <w:lvlJc w:val="left"/>
+      <w:pPr>
+        <w:tabs>
+          <w:tab w:val="num" w:pos="3600"/>
+        </w:tabs>
+        <w:ind w:left="3600" w:hanging="360"/>
+      </w:pPr>
+      <w:rPr>
+        <w:rFonts w:ascii="Arial" w:hAnsi="Arial" w:hint="default"/>
+      </w:rPr>
+    </w:lvl>
+    <w:lvl w:ilvl="5" w:tplc="990026C8" w:tentative="1">
+      <w:start w:val="1"/>
+      <w:numFmt w:val="bullet"/>
+      <w:lvlText w:val="•"/>
+      <w:lvlJc w:val="left"/>
+      <w:pPr>
+        <w:tabs>
+          <w:tab w:val="num" w:pos="4320"/>
+        </w:tabs>
+        <w:ind w:left="4320" w:hanging="360"/>
+      </w:pPr>
+      <w:rPr>
+        <w:rFonts w:ascii="Arial" w:hAnsi="Arial" w:hint="default"/>
+      </w:rPr>
+    </w:lvl>
+    <w:lvl w:ilvl="6" w:tplc="2E6070DA" w:tentative="1">
+      <w:start w:val="1"/>
+      <w:numFmt w:val="bullet"/>
+      <w:lvlText w:val="•"/>
+      <w:lvlJc w:val="left"/>
+      <w:pPr>
+        <w:tabs>
+          <w:tab w:val="num" w:pos="5040"/>
+        </w:tabs>
+        <w:ind w:left="5040" w:hanging="360"/>
+      </w:pPr>
+      <w:rPr>
+        <w:rFonts w:ascii="Arial" w:hAnsi="Arial" w:hint="default"/>
+      </w:rPr>
+    </w:lvl>
+    <w:lvl w:ilvl="7" w:tplc="EBC6D3B0" w:tentative="1">
+      <w:start w:val="1"/>
+      <w:numFmt w:val="bullet"/>
+      <w:lvlText w:val="•"/>
+      <w:lvlJc w:val="left"/>
+      <w:pPr>
+        <w:tabs>
+          <w:tab w:val="num" w:pos="5760"/>
+        </w:tabs>
+        <w:ind w:left="5760" w:hanging="360"/>
+      </w:pPr>
+      <w:rPr>
+        <w:rFonts w:ascii="Arial" w:hAnsi="Arial" w:hint="default"/>
+      </w:rPr>
+    </w:lvl>
+    <w:lvl w:ilvl="8" w:tplc="AB460C02" w:tentative="1">
+      <w:start w:val="1"/>
+      <w:numFmt w:val="bullet"/>
+      <w:lvlText w:val="•"/>
+      <w:lvlJc w:val="left"/>
+      <w:pPr>
+        <w:tabs>
+          <w:tab w:val="num" w:pos="6480"/>
+        </w:tabs>
+        <w:ind w:left="6480" w:hanging="360"/>
+      </w:pPr>
+      <w:rPr>
+        <w:rFonts w:ascii="Arial" w:hAnsi="Arial" w:hint="default"/>
+      </w:rPr>
+    </w:lvl>
+  </w:abstractNum>
+  <w:abstractNum w:abstractNumId="2" w15:restartNumberingAfterBreak="0">
     <w:nsid w:val="314C5D67"/>
     <w:multiLevelType w:val="hybridMultilevel"/>
     <w:tmpl w:val="0568CE20"/>
@@ -2988,7 +3652,7 @@
       </w:rPr>
     </w:lvl>
   </w:abstractNum>
-  <w:abstractNum w:abstractNumId="1" w15:restartNumberingAfterBreak="0">
+  <w:abstractNum w:abstractNumId="3" w15:restartNumberingAfterBreak="0">
     <w:nsid w:val="4816429F"/>
     <w:multiLevelType w:val="hybridMultilevel"/>
     <w:tmpl w:val="6E623E60"/>
@@ -3003,7 +3667,7 @@
         <w:rFonts w:ascii="Calibri" w:eastAsiaTheme="minorHAnsi" w:hAnsi="Calibri" w:cs="Calibri" w:hint="default"/>
       </w:rPr>
     </w:lvl>
-    <w:lvl w:ilvl="1" w:tplc="04070003" w:tentative="1">
+    <w:lvl w:ilvl="1" w:tplc="04070003">
       <w:start w:val="1"/>
       <w:numFmt w:val="bullet"/>
       <w:lvlText w:val="o"/>
@@ -3100,7 +3764,7 @@
       </w:rPr>
     </w:lvl>
   </w:abstractNum>
-  <w:abstractNum w:abstractNumId="2" w15:restartNumberingAfterBreak="0">
+  <w:abstractNum w:abstractNumId="4" w15:restartNumberingAfterBreak="0">
     <w:nsid w:val="6A382935"/>
     <w:multiLevelType w:val="hybridMultilevel"/>
     <w:tmpl w:val="5778288A"/>
@@ -3189,7 +3853,7 @@
       </w:pPr>
     </w:lvl>
   </w:abstractNum>
-  <w:abstractNum w:abstractNumId="3" w15:restartNumberingAfterBreak="0">
+  <w:abstractNum w:abstractNumId="5" w15:restartNumberingAfterBreak="0">
     <w:nsid w:val="775B40F6"/>
     <w:multiLevelType w:val="hybridMultilevel"/>
     <w:tmpl w:val="E200BC5A"/>
@@ -3302,15 +3966,21 @@
     </w:lvl>
   </w:abstractNum>
   <w:num w:numId="1">
+    <w:abstractNumId w:val="4"/>
+  </w:num>
+  <w:num w:numId="2">
     <w:abstractNumId w:val="2"/>
   </w:num>
-  <w:num w:numId="2">
+  <w:num w:numId="3">
+    <w:abstractNumId w:val="5"/>
+  </w:num>
+  <w:num w:numId="4">
+    <w:abstractNumId w:val="3"/>
+  </w:num>
+  <w:num w:numId="5">
     <w:abstractNumId w:val="0"/>
   </w:num>
-  <w:num w:numId="3">
-    <w:abstractNumId w:val="3"/>
-  </w:num>
-  <w:num w:numId="4">
+  <w:num w:numId="6">
     <w:abstractNumId w:val="1"/>
   </w:num>
 </w:numbering>

</xml_diff>